<commit_message>
added Final PDF file
</commit_message>
<xml_diff>
--- a/Spelregels.docx
+++ b/Spelregels.docx
@@ -3,50 +3,47 @@
 <w:document xmlns:wpc="http://schemas.microsoft.com/office/word/2010/wordprocessingCanvas" xmlns:cx="http://schemas.microsoft.com/office/drawing/2014/chartex" xmlns:cx1="http://schemas.microsoft.com/office/drawing/2015/9/8/chartex" xmlns:cx2="http://schemas.microsoft.com/office/drawing/2015/10/21/chartex" xmlns:cx3="http://schemas.microsoft.com/office/drawing/2016/5/9/chartex" xmlns:cx4="http://schemas.microsoft.com/office/drawing/2016/5/10/chartex" xmlns:cx5="http://schemas.microsoft.com/office/drawing/2016/5/11/chartex" xmlns:cx6="http://schemas.microsoft.com/office/drawing/2016/5/12/chartex" xmlns:cx7="http://schemas.microsoft.com/office/drawing/2016/5/13/chartex" xmlns:cx8="http://schemas.microsoft.com/office/drawing/2016/5/14/chartex" xmlns:mc="http://schemas.openxmlformats.org/markup-compatibility/2006" xmlns:aink="http://schemas.microsoft.com/office/drawing/2016/ink" xmlns:am3d="http://schemas.microsoft.com/office/drawing/2017/model3d" xmlns:o="urn:schemas-microsoft-com:office:office" xmlns:oel="http://schemas.microsoft.com/office/2019/extlst" xmlns:r="http://schemas.openxmlformats.org/officeDocument/2006/relationships" xmlns:m="http://schemas.openxmlformats.org/officeDocument/2006/math" xmlns:v="urn:schemas-microsoft-com:vml" xmlns:wp14="http://schemas.microsoft.com/office/word/2010/wordprocessingDrawing" xmlns:wp="http://schemas.openxmlformats.org/drawingml/2006/wordprocessingDrawing" xmlns:w10="urn:schemas-microsoft-com:office:word" xmlns:w="http://schemas.openxmlformats.org/wordprocessingml/2006/main" xmlns:w14="http://schemas.microsoft.com/office/word/2010/wordml" xmlns:w15="http://schemas.microsoft.com/office/word/2012/wordml" xmlns:w16cex="http://schemas.microsoft.com/office/word/2018/wordml/cex" xmlns:w16cid="http://schemas.microsoft.com/office/word/2016/wordml/cid" xmlns:w16="http://schemas.microsoft.com/office/word/2018/wordml" xmlns:w16du="http://schemas.microsoft.com/office/word/2023/wordml/word16du" xmlns:w16sdtdh="http://schemas.microsoft.com/office/word/2020/wordml/sdtdatahash" xmlns:w16sdtfl="http://schemas.microsoft.com/office/word/2024/wordml/sdtformatlock" xmlns:w16se="http://schemas.microsoft.com/office/word/2015/wordml/symex" xmlns:wpg="http://schemas.microsoft.com/office/word/2010/wordprocessingGroup" xmlns:wpi="http://schemas.microsoft.com/office/word/2010/wordprocessingInk" xmlns:wne="http://schemas.microsoft.com/office/word/2006/wordml" xmlns:wps="http://schemas.microsoft.com/office/word/2010/wordprocessingShape" mc:Ignorable="w14 w15 w16se w16cid w16 w16cex w16sdtdh w16sdtfl w16du wp14">
   <w:body>
     <w:p>
-      <w:r>
-        <w:t>Setup gebouwen van elke speller</w:t>
+      <w:pPr>
+        <w:pStyle w:val="Kop1"/>
+      </w:pPr>
+      <w:r>
+        <w:t>Gebouwen Der Doem</w:t>
       </w:r>
     </w:p>
     <w:p>
-      <w:r>
-        <w:t>D</w:t>
-      </w:r>
-      <w:r>
-        <w:t>obbelen voor wie er mag beginnen, persoon die het hoogste gooit mag beginnen.</w:t>
+      <w:pPr>
+        <w:pStyle w:val="Kop1"/>
+      </w:pPr>
+      <w:r>
+        <w:t>Spel setup/regels:</w:t>
       </w:r>
     </w:p>
     <w:p>
       <w:r>
-        <w:t xml:space="preserve">Schiet om te beurten op een andere speler zijn gebouwen en als dit omvalt is dit een punt voor de persoon dat schoot. </w:t>
-      </w:r>
-    </w:p>
-    <w:p>
-      <w:r>
-        <w:t>Valt het gebouw niet om maar verschuift het telt dit niet als punt en moet dit blijven staan naar waar het verschuift is.</w:t>
-      </w:r>
-    </w:p>
-    <w:p/>
-    <w:p>
-      <w:pPr>
-        <w:pStyle w:val="Kop1"/>
-      </w:pPr>
-      <w:r>
-        <w:t>Spel setup/regels:</w:t>
-      </w:r>
-    </w:p>
-    <w:p>
-      <w:r>
         <w:t>(</w:t>
       </w:r>
-      <w:r>
-        <w:t>foto als reference voor hand vorm</w:t>
+      <w:proofErr w:type="gramStart"/>
+      <w:r>
+        <w:t>foto</w:t>
+      </w:r>
+      <w:proofErr w:type="gramEnd"/>
+      <w:r>
+        <w:t xml:space="preserve"> als </w:t>
+      </w:r>
+      <w:proofErr w:type="spellStart"/>
+      <w:r>
+        <w:t>reference</w:t>
+      </w:r>
+      <w:proofErr w:type="spellEnd"/>
+      <w:r>
+        <w:t xml:space="preserve"> voor hand vorm</w:t>
       </w:r>
       <w:r>
         <w:rPr>
           <w:noProof/>
         </w:rPr>
         <w:drawing>
-          <wp:inline distT="0" distB="0" distL="0" distR="0" wp14:anchorId="24A29A2E" wp14:editId="4686626E">
+          <wp:inline distT="0" distB="0" distL="0" distR="0" wp14:anchorId="24A29A2E" wp14:editId="65570672">
             <wp:extent cx="1258101" cy="977900"/>
             <wp:effectExtent l="0" t="0" r="0" b="0"/>
             <wp:docPr id="1590904110" name="Afbeelding 1" descr="Witte Rechthoekige Handen Die Een Vierkant of Rechthoekig Kader Maken  Tussen Duim En Wijsvinger Met Vingers Samen. Vrouwelijk Hand Stock  Afbeelding - Afbeelding: 185703181"/>
@@ -114,7 +111,13 @@
         <w:spacing w:line="276" w:lineRule="auto"/>
       </w:pPr>
       <w:r>
-        <w:t>Elk speler krijgt 4 gebouwen in zijn eigen kleur</w:t>
+        <w:t xml:space="preserve">Elk speler krijgt </w:t>
+      </w:r>
+      <w:r>
+        <w:t>5</w:t>
+      </w:r>
+      <w:r>
+        <w:t xml:space="preserve"> gebouwen in zijn eigen kleur</w:t>
       </w:r>
     </w:p>
     <w:p>
@@ -219,7 +222,15 @@
       </w:r>
       <w:r>
         <w:br/>
-        <w:t>Hiermee kan je 1 gebouwen terug krijgen als je dood bent</w:t>
+        <w:t xml:space="preserve">Hiermee kan je 1 gebouwen </w:t>
+      </w:r>
+      <w:proofErr w:type="gramStart"/>
+      <w:r>
+        <w:t>terug krijgen</w:t>
+      </w:r>
+      <w:proofErr w:type="gramEnd"/>
+      <w:r>
+        <w:t xml:space="preserve"> als je dood bent</w:t>
       </w:r>
     </w:p>
     <w:p>
@@ -846,7 +857,7 @@
     <w:autoRedefine/>
     <w:uiPriority w:val="9"/>
     <w:qFormat/>
-    <w:rsid w:val="0052244E"/>
+    <w:rsid w:val="00C129E6"/>
     <w:pPr>
       <w:keepNext/>
       <w:keepLines/>
@@ -857,8 +868,8 @@
       <w:rFonts w:eastAsiaTheme="majorEastAsia" w:cstheme="majorBidi"/>
       <w:b/>
       <w:bCs/>
-      <w:sz w:val="32"/>
-      <w:szCs w:val="32"/>
+      <w:sz w:val="28"/>
+      <w:szCs w:val="28"/>
     </w:rPr>
   </w:style>
   <w:style w:type="paragraph" w:styleId="Kop2">
@@ -1083,13 +1094,13 @@
     <w:basedOn w:val="Standaardalinea-lettertype"/>
     <w:link w:val="Kop1"/>
     <w:uiPriority w:val="9"/>
-    <w:rsid w:val="0052244E"/>
+    <w:rsid w:val="00C129E6"/>
     <w:rPr>
       <w:rFonts w:ascii="Arial" w:eastAsiaTheme="majorEastAsia" w:hAnsi="Arial" w:cstheme="majorBidi"/>
       <w:b/>
       <w:bCs/>
-      <w:sz w:val="32"/>
-      <w:szCs w:val="32"/>
+      <w:sz w:val="28"/>
+      <w:szCs w:val="28"/>
     </w:rPr>
   </w:style>
   <w:style w:type="character" w:customStyle="1" w:styleId="Kop3Char">

</xml_diff>

<commit_message>
updated PDF file, added The Finals
</commit_message>
<xml_diff>
--- a/Spelregels.docx
+++ b/Spelregels.docx
@@ -43,7 +43,7 @@
           <w:noProof/>
         </w:rPr>
         <w:drawing>
-          <wp:inline distT="0" distB="0" distL="0" distR="0" wp14:anchorId="24A29A2E" wp14:editId="65570672">
+          <wp:inline distT="0" distB="0" distL="0" distR="0" wp14:anchorId="24A29A2E" wp14:editId="5CB93043">
             <wp:extent cx="1258101" cy="977900"/>
             <wp:effectExtent l="0" t="0" r="0" b="0"/>
             <wp:docPr id="1590904110" name="Afbeelding 1" descr="Witte Rechthoekige Handen Die Een Vierkant of Rechthoekig Kader Maken  Tussen Duim En Wijsvinger Met Vingers Samen. Vrouwelijk Hand Stock  Afbeelding - Afbeelding: 185703181"/>
@@ -143,7 +143,7 @@
         <w:spacing w:line="276" w:lineRule="auto"/>
       </w:pPr>
       <w:r>
-        <w:t>Plaats je gebouwen binnen deze vorm. Dit is jouw stadje.</w:t>
+        <w:t>Plaats je gebouwen binnen deze vorm. Dit is jouw stadje</w:t>
       </w:r>
       <w:r>
         <w:br/>
@@ -205,7 +205,14 @@
         <w:spacing w:line="276" w:lineRule="auto"/>
       </w:pPr>
       <w:r>
-        <w:t>Je verdient alleen een punt als het gebouw omvalt, als een gebouw verschuift dan laat je die staan</w:t>
+        <w:t xml:space="preserve">Je verdient alleen een punt als het gebouw omvalt, als een gebouw verschuift </w:t>
+      </w:r>
+      <w:r>
+        <w:rPr>
+          <w:b/>
+          <w:bCs/>
+        </w:rPr>
+        <w:t>dan laat je die staan</w:t>
       </w:r>
     </w:p>
     <w:p>
@@ -224,11 +231,9 @@
         <w:br/>
         <w:t xml:space="preserve">Hiermee kan je 1 gebouwen </w:t>
       </w:r>
-      <w:proofErr w:type="gramStart"/>
-      <w:r>
-        <w:t>terug krijgen</w:t>
-      </w:r>
-      <w:proofErr w:type="gramEnd"/>
+      <w:r>
+        <w:t>terugkrijgen</w:t>
+      </w:r>
       <w:r>
         <w:t xml:space="preserve"> als je dood bent</w:t>
       </w:r>
@@ -244,6 +249,87 @@
       </w:pPr>
       <w:r>
         <w:t>Een revival mag maar 1 keer gebruikt worden per speler</w:t>
+      </w:r>
+    </w:p>
+    <w:p>
+      <w:pPr>
+        <w:spacing w:line="276" w:lineRule="auto"/>
+      </w:pPr>
+    </w:p>
+    <w:p>
+      <w:pPr>
+        <w:spacing w:line="276" w:lineRule="auto"/>
+      </w:pPr>
+      <w:r>
+        <w:t>The Finale (laatste 5 minuten)</w:t>
+      </w:r>
+    </w:p>
+    <w:p>
+      <w:pPr>
+        <w:spacing w:line="276" w:lineRule="auto"/>
+      </w:pPr>
+      <w:r>
+        <w:t xml:space="preserve">De Finale start wanneer er </w:t>
+      </w:r>
+      <w:r>
+        <w:rPr>
+          <w:b/>
+          <w:bCs/>
+        </w:rPr>
+        <w:t xml:space="preserve">nog </w:t>
+      </w:r>
+      <w:r>
+        <w:rPr>
+          <w:b/>
+          <w:bCs/>
+        </w:rPr>
+        <w:t>4-5</w:t>
+      </w:r>
+      <w:r>
+        <w:rPr>
+          <w:b/>
+          <w:bCs/>
+        </w:rPr>
+        <w:t xml:space="preserve"> minuten over blijven</w:t>
+      </w:r>
+      <w:r>
+        <w:t xml:space="preserve"> op de timer</w:t>
+      </w:r>
+    </w:p>
+    <w:p>
+      <w:pPr>
+        <w:pStyle w:val="Lijstalinea"/>
+        <w:numPr>
+          <w:ilvl w:val="0"/>
+          <w:numId w:val="3"/>
+        </w:numPr>
+        <w:spacing w:line="276" w:lineRule="auto"/>
+      </w:pPr>
+      <w:r>
+        <w:t>In plaats van dat je je hele arm gebruikt als afstand om te schieten, gebruik je nu de helft ervan</w:t>
+      </w:r>
+    </w:p>
+    <w:p>
+      <w:pPr>
+        <w:pStyle w:val="Lijstalinea"/>
+        <w:numPr>
+          <w:ilvl w:val="0"/>
+          <w:numId w:val="3"/>
+        </w:numPr>
+        <w:spacing w:line="276" w:lineRule="auto"/>
+      </w:pPr>
+      <w:r>
+        <w:t xml:space="preserve">Revivals tellen </w:t>
+      </w:r>
+      <w:r>
+        <w:rPr>
+          <w:b/>
+          <w:bCs/>
+        </w:rPr>
+        <w:t>niet</w:t>
+      </w:r>
+      <w:r>
+        <w:t xml:space="preserve"> meer</w:t>
       </w:r>
     </w:p>
     <w:sectPr>
@@ -348,6 +434,95 @@
     </w:lvl>
   </w:abstractNum>
   <w:abstractNum w:abstractNumId="1" w15:restartNumberingAfterBreak="0">
+    <w:nsid w:val="61B119D5"/>
+    <w:multiLevelType w:val="hybridMultilevel"/>
+    <w:tmpl w:val="7DE655DA"/>
+    <w:lvl w:ilvl="0" w:tplc="0C00000F">
+      <w:start w:val="1"/>
+      <w:numFmt w:val="decimal"/>
+      <w:lvlText w:val="%1."/>
+      <w:lvlJc w:val="left"/>
+      <w:pPr>
+        <w:ind w:left="720" w:hanging="360"/>
+      </w:pPr>
+      <w:rPr>
+        <w:rFonts w:hint="default"/>
+      </w:rPr>
+    </w:lvl>
+    <w:lvl w:ilvl="1" w:tplc="0C000019" w:tentative="1">
+      <w:start w:val="1"/>
+      <w:numFmt w:val="lowerLetter"/>
+      <w:lvlText w:val="%2."/>
+      <w:lvlJc w:val="left"/>
+      <w:pPr>
+        <w:ind w:left="1440" w:hanging="360"/>
+      </w:pPr>
+    </w:lvl>
+    <w:lvl w:ilvl="2" w:tplc="0C00001B" w:tentative="1">
+      <w:start w:val="1"/>
+      <w:numFmt w:val="lowerRoman"/>
+      <w:lvlText w:val="%3."/>
+      <w:lvlJc w:val="right"/>
+      <w:pPr>
+        <w:ind w:left="2160" w:hanging="180"/>
+      </w:pPr>
+    </w:lvl>
+    <w:lvl w:ilvl="3" w:tplc="0C00000F" w:tentative="1">
+      <w:start w:val="1"/>
+      <w:numFmt w:val="decimal"/>
+      <w:lvlText w:val="%4."/>
+      <w:lvlJc w:val="left"/>
+      <w:pPr>
+        <w:ind w:left="2880" w:hanging="360"/>
+      </w:pPr>
+    </w:lvl>
+    <w:lvl w:ilvl="4" w:tplc="0C000019" w:tentative="1">
+      <w:start w:val="1"/>
+      <w:numFmt w:val="lowerLetter"/>
+      <w:lvlText w:val="%5."/>
+      <w:lvlJc w:val="left"/>
+      <w:pPr>
+        <w:ind w:left="3600" w:hanging="360"/>
+      </w:pPr>
+    </w:lvl>
+    <w:lvl w:ilvl="5" w:tplc="0C00001B" w:tentative="1">
+      <w:start w:val="1"/>
+      <w:numFmt w:val="lowerRoman"/>
+      <w:lvlText w:val="%6."/>
+      <w:lvlJc w:val="right"/>
+      <w:pPr>
+        <w:ind w:left="4320" w:hanging="180"/>
+      </w:pPr>
+    </w:lvl>
+    <w:lvl w:ilvl="6" w:tplc="0C00000F" w:tentative="1">
+      <w:start w:val="1"/>
+      <w:numFmt w:val="decimal"/>
+      <w:lvlText w:val="%7."/>
+      <w:lvlJc w:val="left"/>
+      <w:pPr>
+        <w:ind w:left="5040" w:hanging="360"/>
+      </w:pPr>
+    </w:lvl>
+    <w:lvl w:ilvl="7" w:tplc="0C000019" w:tentative="1">
+      <w:start w:val="1"/>
+      <w:numFmt w:val="lowerLetter"/>
+      <w:lvlText w:val="%8."/>
+      <w:lvlJc w:val="left"/>
+      <w:pPr>
+        <w:ind w:left="5760" w:hanging="360"/>
+      </w:pPr>
+    </w:lvl>
+    <w:lvl w:ilvl="8" w:tplc="0C00001B" w:tentative="1">
+      <w:start w:val="1"/>
+      <w:numFmt w:val="lowerRoman"/>
+      <w:lvlText w:val="%9."/>
+      <w:lvlJc w:val="right"/>
+      <w:pPr>
+        <w:ind w:left="6480" w:hanging="180"/>
+      </w:pPr>
+    </w:lvl>
+  </w:abstractNum>
+  <w:abstractNum w:abstractNumId="2" w15:restartNumberingAfterBreak="0">
     <w:nsid w:val="74AB0C3C"/>
     <w:multiLevelType w:val="hybridMultilevel"/>
     <w:tmpl w:val="66BC9566"/>
@@ -437,10 +612,13 @@
     </w:lvl>
   </w:abstractNum>
   <w:num w:numId="1" w16cid:durableId="729118028">
-    <w:abstractNumId w:val="1"/>
+    <w:abstractNumId w:val="2"/>
   </w:num>
   <w:num w:numId="2" w16cid:durableId="1201895999">
     <w:abstractNumId w:val="0"/>
+  </w:num>
+  <w:num w:numId="3" w16cid:durableId="1735003978">
+    <w:abstractNumId w:val="1"/>
   </w:num>
 </w:numbering>
 </file>

</xml_diff>

<commit_message>
Added Version 2, word document has both versions
</commit_message>
<xml_diff>
--- a/Spelregels.docx
+++ b/Spelregels.docx
@@ -43,7 +43,7 @@
           <w:noProof/>
         </w:rPr>
         <w:drawing>
-          <wp:inline distT="0" distB="0" distL="0" distR="0" wp14:anchorId="24A29A2E" wp14:editId="5CB93043">
+          <wp:inline distT="0" distB="0" distL="0" distR="0" wp14:anchorId="24A29A2E" wp14:editId="0AB42E8F">
             <wp:extent cx="1258101" cy="977900"/>
             <wp:effectExtent l="0" t="0" r="0" b="0"/>
             <wp:docPr id="1590904110" name="Afbeelding 1" descr="Witte Rechthoekige Handen Die Een Vierkant of Rechthoekig Kader Maken  Tussen Duim En Wijsvinger Met Vingers Samen. Vrouwelijk Hand Stock  Afbeelding - Afbeelding: 185703181"/>
@@ -60,7 +60,7 @@
                     </pic:cNvPicPr>
                   </pic:nvPicPr>
                   <pic:blipFill rotWithShape="1">
-                    <a:blip r:embed="rId5" cstate="print">
+                    <a:blip r:embed="rId6" cstate="print">
                       <a:extLst>
                         <a:ext uri="{28A0092B-C50C-407E-A947-70E740481C1C}">
                           <a14:useLocalDpi xmlns:a14="http://schemas.microsoft.com/office/drawing/2010/main" val="0"/>
@@ -332,6 +332,316 @@
         <w:t xml:space="preserve"> meer</w:t>
       </w:r>
     </w:p>
+    <w:p>
+      <w:r>
+        <w:br w:type="page"/>
+      </w:r>
+      <w:r>
+        <w:rPr>
+          <w:rFonts w:eastAsiaTheme="majorEastAsia" w:cstheme="majorBidi"/>
+          <w:b/>
+          <w:bCs/>
+          <w:sz w:val="28"/>
+          <w:szCs w:val="28"/>
+        </w:rPr>
+        <w:lastRenderedPageBreak/>
+        <w:t>Gebouwen</w:t>
+      </w:r>
+      <w:r>
+        <w:rPr>
+          <w:rFonts w:eastAsiaTheme="majorEastAsia" w:cstheme="majorBidi"/>
+          <w:b/>
+          <w:bCs/>
+          <w:sz w:val="28"/>
+          <w:szCs w:val="28"/>
+        </w:rPr>
+        <w:t xml:space="preserve"> Der Doem 2 NEW</w:t>
+      </w:r>
+    </w:p>
+    <w:p>
+      <w:pPr>
+        <w:rPr>
+          <w:rFonts w:eastAsiaTheme="majorEastAsia" w:cstheme="majorBidi"/>
+          <w:b/>
+          <w:bCs/>
+          <w:sz w:val="28"/>
+          <w:szCs w:val="28"/>
+        </w:rPr>
+      </w:pPr>
+      <w:r>
+        <w:rPr>
+          <w:rFonts w:eastAsiaTheme="majorEastAsia" w:cstheme="majorBidi"/>
+          <w:b/>
+          <w:bCs/>
+          <w:sz w:val="28"/>
+          <w:szCs w:val="28"/>
+        </w:rPr>
+        <w:t>Spel Setup/Regels</w:t>
+      </w:r>
+    </w:p>
+    <w:p/>
+    <w:p>
+      <w:pPr>
+        <w:pStyle w:val="Lijstalinea"/>
+        <w:numPr>
+          <w:ilvl w:val="0"/>
+          <w:numId w:val="4"/>
+        </w:numPr>
+      </w:pPr>
+      <w:r>
+        <w:t xml:space="preserve">Deel </w:t>
+      </w:r>
+      <w:r>
+        <w:t>4 kaarten per persoon</w:t>
+      </w:r>
+      <w:r>
+        <w:t xml:space="preserve"> uit. Gebruik geen jokers en geen beeldkaarten</w:t>
+      </w:r>
+      <w:r>
+        <w:t xml:space="preserve"> </w:t>
+      </w:r>
+    </w:p>
+    <w:p>
+      <w:pPr>
+        <w:pStyle w:val="Lijstalinea"/>
+        <w:numPr>
+          <w:ilvl w:val="0"/>
+          <w:numId w:val="4"/>
+        </w:numPr>
+      </w:pPr>
+      <w:r>
+        <w:t xml:space="preserve">Geef </w:t>
+      </w:r>
+      <w:r>
+        <w:t xml:space="preserve">elke speler 5 </w:t>
+      </w:r>
+      <w:r>
+        <w:t xml:space="preserve">pionnen </w:t>
+      </w:r>
+      <w:r>
+        <w:t>in zijn eigen kleur</w:t>
+      </w:r>
+    </w:p>
+    <w:p>
+      <w:pPr>
+        <w:pStyle w:val="Lijstalinea"/>
+        <w:numPr>
+          <w:ilvl w:val="0"/>
+          <w:numId w:val="4"/>
+        </w:numPr>
+      </w:pPr>
+      <w:r>
+        <w:t xml:space="preserve">Iedereen gooit een dobbelsteen. </w:t>
+      </w:r>
+      <w:r>
+        <w:t>De s</w:t>
+      </w:r>
+      <w:r>
+        <w:t xml:space="preserve">peler met de hoogste </w:t>
+      </w:r>
+      <w:r>
+        <w:t>worp</w:t>
+      </w:r>
+      <w:r>
+        <w:t xml:space="preserve"> begint</w:t>
+      </w:r>
+      <w:r>
+        <w:t>. Daarna speel je met de klok mee</w:t>
+      </w:r>
+    </w:p>
+    <w:p>
+      <w:pPr>
+        <w:pStyle w:val="Lijstalinea"/>
+        <w:numPr>
+          <w:ilvl w:val="0"/>
+          <w:numId w:val="4"/>
+        </w:numPr>
+      </w:pPr>
+      <w:r>
+        <w:t>Kies een speler</w:t>
+      </w:r>
+      <w:r>
+        <w:t xml:space="preserve"> tegen wie je gaat vechten</w:t>
+      </w:r>
+    </w:p>
+    <w:p>
+      <w:pPr>
+        <w:pStyle w:val="Lijstalinea"/>
+        <w:numPr>
+          <w:ilvl w:val="0"/>
+          <w:numId w:val="4"/>
+        </w:numPr>
+      </w:pPr>
+      <w:r>
+        <w:t>Beide spelers leggen 1 kaart gedekt</w:t>
+      </w:r>
+      <w:r>
+        <w:t xml:space="preserve"> </w:t>
+      </w:r>
+      <w:r>
+        <w:t>op tafel</w:t>
+      </w:r>
+      <w:r>
+        <w:t>.</w:t>
+      </w:r>
+      <w:r>
+        <w:br/>
+        <w:t>D</w:t>
+      </w:r>
+      <w:r>
+        <w:t>e aanvaller legt eerst zijn kaarten</w:t>
+      </w:r>
+      <w:r>
+        <w:t>, heb je 2 of meer kaarten met dezelfde waarde</w:t>
+      </w:r>
+      <w:r>
+        <w:t>, mag je deze samen leggen</w:t>
+      </w:r>
+      <w:r>
+        <w:br/>
+        <w:t xml:space="preserve">Eens er een kaart op tafel ligt, mag deze </w:t>
+      </w:r>
+      <w:r>
+        <w:rPr>
+          <w:b/>
+          <w:bCs/>
+        </w:rPr>
+        <w:t>niet</w:t>
+      </w:r>
+      <w:r>
+        <w:t xml:space="preserve"> meer worden weggehaald deze ronde</w:t>
+      </w:r>
+    </w:p>
+    <w:p>
+      <w:pPr>
+        <w:pStyle w:val="Lijstalinea"/>
+        <w:numPr>
+          <w:ilvl w:val="0"/>
+          <w:numId w:val="4"/>
+        </w:numPr>
+      </w:pPr>
+      <w:r>
+        <w:t>Beide spelers gooien een dobbelsteen</w:t>
+      </w:r>
+    </w:p>
+    <w:p>
+      <w:pPr>
+        <w:pStyle w:val="Lijstalinea"/>
+        <w:numPr>
+          <w:ilvl w:val="0"/>
+          <w:numId w:val="4"/>
+        </w:numPr>
+      </w:pPr>
+      <w:r>
+        <w:t>Draai de kaarten om</w:t>
+      </w:r>
+      <w:r>
+        <w:t xml:space="preserve"> en</w:t>
+      </w:r>
+      <w:r>
+        <w:t xml:space="preserve"> tel de waarde van de </w:t>
+      </w:r>
+      <w:r>
+        <w:t>kaart en de dobbelsteen bij elkaar op. De speler met de hoogste totale waarde wint 1 pion</w:t>
+      </w:r>
+    </w:p>
+    <w:p>
+      <w:pPr>
+        <w:pStyle w:val="Lijstalinea"/>
+        <w:numPr>
+          <w:ilvl w:val="1"/>
+          <w:numId w:val="4"/>
+        </w:numPr>
+      </w:pPr>
+      <w:r>
+        <w:t xml:space="preserve">Bij </w:t>
+      </w:r>
+      <w:r>
+        <w:rPr>
+          <w:b/>
+          <w:bCs/>
+        </w:rPr>
+        <w:t>gelijkspel</w:t>
+      </w:r>
+      <w:r>
+        <w:t xml:space="preserve"> leggen beide spelers opnieuw 1 kaart gedekt neer en gooien ze opnieuw met een dobbelsteen</w:t>
+      </w:r>
+    </w:p>
+    <w:p>
+      <w:pPr>
+        <w:pStyle w:val="Lijstalinea"/>
+        <w:numPr>
+          <w:ilvl w:val="1"/>
+          <w:numId w:val="4"/>
+        </w:numPr>
+      </w:pPr>
+      <w:r>
+        <w:t>De speler met de hoogste totale waarde wint 1 pion</w:t>
+      </w:r>
+    </w:p>
+    <w:p>
+      <w:pPr>
+        <w:pStyle w:val="Lijstalinea"/>
+        <w:numPr>
+          <w:ilvl w:val="0"/>
+          <w:numId w:val="4"/>
+        </w:numPr>
+      </w:pPr>
+      <w:r>
+        <w:t xml:space="preserve">Heb je minstens 1 gebouw van elke kleur, dan krijg je een </w:t>
+      </w:r>
+      <w:r>
+        <w:rPr>
+          <w:b/>
+          <w:bCs/>
+        </w:rPr>
+        <w:t xml:space="preserve">Revival </w:t>
+      </w:r>
+      <w:r>
+        <w:rPr>
+          <w:b/>
+          <w:bCs/>
+        </w:rPr>
+        <w:br/>
+      </w:r>
+      <w:r>
+        <w:t>(een Revival is niet +1 punt)</w:t>
+      </w:r>
+      <w:r>
+        <w:br/>
+        <w:t>Als je dood bent</w:t>
+      </w:r>
+      <w:r>
+        <w:t>,</w:t>
+      </w:r>
+      <w:r>
+        <w:t xml:space="preserve"> </w:t>
+      </w:r>
+      <w:r>
+        <w:t xml:space="preserve">mag </w:t>
+      </w:r>
+      <w:r>
+        <w:t>je 1 gebouw inwisselen voor een Revival,</w:t>
+      </w:r>
+      <w:r>
+        <w:t xml:space="preserve"> dit </w:t>
+      </w:r>
+      <w:r>
+        <w:t>gebouw haal je uit de doos en steel je niet van een andere speler</w:t>
+      </w:r>
+    </w:p>
+    <w:p>
+      <w:pPr>
+        <w:pStyle w:val="Lijstalinea"/>
+        <w:numPr>
+          <w:ilvl w:val="0"/>
+          <w:numId w:val="4"/>
+        </w:numPr>
+      </w:pPr>
+      <w:r>
+        <w:t>Na elk gevecht trek je opnieuw kaarten totdat je weer 4 kaarten in je hand hebt</w:t>
+      </w:r>
+    </w:p>
     <w:sectPr>
       <w:pgSz w:w="11906" w:h="16838"/>
       <w:pgMar w:top="1440" w:right="1440" w:bottom="1440" w:left="1440" w:header="708" w:footer="708" w:gutter="0"/>
@@ -523,6 +833,127 @@
     </w:lvl>
   </w:abstractNum>
   <w:abstractNum w:abstractNumId="2" w15:restartNumberingAfterBreak="0">
+    <w:nsid w:val="623837C5"/>
+    <w:multiLevelType w:val="multilevel"/>
+    <w:tmpl w:val="67AEE504"/>
+    <w:lvl w:ilvl="0">
+      <w:start w:val="1"/>
+      <w:numFmt w:val="decimal"/>
+      <w:lvlText w:val="%1."/>
+      <w:lvlJc w:val="left"/>
+      <w:pPr>
+        <w:ind w:left="720" w:hanging="360"/>
+      </w:pPr>
+      <w:rPr>
+        <w:rFonts w:hint="default"/>
+      </w:rPr>
+    </w:lvl>
+    <w:lvl w:ilvl="1">
+      <w:start w:val="5"/>
+      <w:numFmt w:val="decimal"/>
+      <w:isLgl/>
+      <w:lvlText w:val="%1.%2."/>
+      <w:lvlJc w:val="left"/>
+      <w:pPr>
+        <w:ind w:left="1080" w:hanging="720"/>
+      </w:pPr>
+      <w:rPr>
+        <w:rFonts w:hint="default"/>
+      </w:rPr>
+    </w:lvl>
+    <w:lvl w:ilvl="2">
+      <w:start w:val="1"/>
+      <w:numFmt w:val="decimal"/>
+      <w:isLgl/>
+      <w:lvlText w:val="%1.%2.%3."/>
+      <w:lvlJc w:val="left"/>
+      <w:pPr>
+        <w:ind w:left="1080" w:hanging="720"/>
+      </w:pPr>
+      <w:rPr>
+        <w:rFonts w:hint="default"/>
+      </w:rPr>
+    </w:lvl>
+    <w:lvl w:ilvl="3">
+      <w:start w:val="1"/>
+      <w:numFmt w:val="decimal"/>
+      <w:isLgl/>
+      <w:lvlText w:val="%1.%2.%3.%4."/>
+      <w:lvlJc w:val="left"/>
+      <w:pPr>
+        <w:ind w:left="1440" w:hanging="1080"/>
+      </w:pPr>
+      <w:rPr>
+        <w:rFonts w:hint="default"/>
+      </w:rPr>
+    </w:lvl>
+    <w:lvl w:ilvl="4">
+      <w:start w:val="1"/>
+      <w:numFmt w:val="decimal"/>
+      <w:isLgl/>
+      <w:lvlText w:val="%1.%2.%3.%4.%5."/>
+      <w:lvlJc w:val="left"/>
+      <w:pPr>
+        <w:ind w:left="1440" w:hanging="1080"/>
+      </w:pPr>
+      <w:rPr>
+        <w:rFonts w:hint="default"/>
+      </w:rPr>
+    </w:lvl>
+    <w:lvl w:ilvl="5">
+      <w:start w:val="1"/>
+      <w:numFmt w:val="decimal"/>
+      <w:isLgl/>
+      <w:lvlText w:val="%1.%2.%3.%4.%5.%6."/>
+      <w:lvlJc w:val="left"/>
+      <w:pPr>
+        <w:ind w:left="1800" w:hanging="1440"/>
+      </w:pPr>
+      <w:rPr>
+        <w:rFonts w:hint="default"/>
+      </w:rPr>
+    </w:lvl>
+    <w:lvl w:ilvl="6">
+      <w:start w:val="1"/>
+      <w:numFmt w:val="decimal"/>
+      <w:isLgl/>
+      <w:lvlText w:val="%1.%2.%3.%4.%5.%6.%7."/>
+      <w:lvlJc w:val="left"/>
+      <w:pPr>
+        <w:ind w:left="1800" w:hanging="1440"/>
+      </w:pPr>
+      <w:rPr>
+        <w:rFonts w:hint="default"/>
+      </w:rPr>
+    </w:lvl>
+    <w:lvl w:ilvl="7">
+      <w:start w:val="1"/>
+      <w:numFmt w:val="decimal"/>
+      <w:isLgl/>
+      <w:lvlText w:val="%1.%2.%3.%4.%5.%6.%7.%8."/>
+      <w:lvlJc w:val="left"/>
+      <w:pPr>
+        <w:ind w:left="2160" w:hanging="1800"/>
+      </w:pPr>
+      <w:rPr>
+        <w:rFonts w:hint="default"/>
+      </w:rPr>
+    </w:lvl>
+    <w:lvl w:ilvl="8">
+      <w:start w:val="1"/>
+      <w:numFmt w:val="decimal"/>
+      <w:isLgl/>
+      <w:lvlText w:val="%1.%2.%3.%4.%5.%6.%7.%8.%9."/>
+      <w:lvlJc w:val="left"/>
+      <w:pPr>
+        <w:ind w:left="2160" w:hanging="1800"/>
+      </w:pPr>
+      <w:rPr>
+        <w:rFonts w:hint="default"/>
+      </w:rPr>
+    </w:lvl>
+  </w:abstractNum>
+  <w:abstractNum w:abstractNumId="3" w15:restartNumberingAfterBreak="0">
     <w:nsid w:val="74AB0C3C"/>
     <w:multiLevelType w:val="hybridMultilevel"/>
     <w:tmpl w:val="66BC9566"/>
@@ -612,13 +1043,16 @@
     </w:lvl>
   </w:abstractNum>
   <w:num w:numId="1" w16cid:durableId="729118028">
-    <w:abstractNumId w:val="2"/>
+    <w:abstractNumId w:val="3"/>
   </w:num>
   <w:num w:numId="2" w16cid:durableId="1201895999">
     <w:abstractNumId w:val="0"/>
   </w:num>
   <w:num w:numId="3" w16cid:durableId="1735003978">
     <w:abstractNumId w:val="1"/>
+  </w:num>
+  <w:num w:numId="4" w16cid:durableId="573663148">
+    <w:abstractNumId w:val="2"/>
   </w:num>
 </w:numbering>
 </file>
@@ -1841,4 +2275,16 @@
     </a:ext>
   </a:extLst>
 </a:theme>
+</file>
+
+<file path=customXml/item1.xml><?xml version="1.0" encoding="utf-8"?>
+<b:Sources xmlns:b="http://schemas.openxmlformats.org/officeDocument/2006/bibliography" xmlns="http://schemas.openxmlformats.org/officeDocument/2006/bibliography" SelectedStyle="\APASixthEditionOfficeOnline.xsl" StyleName="APA" Version="6"/>
+</file>
+
+<file path=customXml/itemProps1.xml><?xml version="1.0" encoding="utf-8"?>
+<ds:datastoreItem xmlns:ds="http://schemas.openxmlformats.org/officeDocument/2006/customXml" ds:itemID="{E7B160F1-C423-4F68-8A05-7D272DA20CAD}">
+  <ds:schemaRefs>
+    <ds:schemaRef ds:uri="http://schemas.openxmlformats.org/officeDocument/2006/bibliography"/>
+  </ds:schemaRefs>
+</ds:datastoreItem>
 </file>
</xml_diff>